<commit_message>
Add error handling and logging
</commit_message>
<xml_diff>
--- a/output_word/formattedOutput.docx
+++ b/output_word/formattedOutput.docx
@@ -11,7 +11,7 @@
         <w:hyperlink r:id="rId9">
           <w:r>
             <w:rPr/>
-            <w:t xml:space="preserve"> Crohn's and Colitis Foundation of America, Inc. (CCFA) | Fibrosis in IBD Research Initiative</w:t>
+            <w:t xml:space="preserve"> Pharmaceutical Research and Manufacturers of America Foundation, Inc. (PhRMA Foundation) | Empowering Health Care Equity: Harnessing Digital Health Tools for Inclusive Regulatory Decision-Making</w:t>
           </w:r>
         </w:hyperlink>
       </w:r>
@@ -25,7 +25,7 @@
         <w:t xml:space="preserve">Due Date: </w:t>
       </w:r>
       <w:r>
-        <w:t xml:space="preserve">  30 Mar 2024 - Anticipated / sponsor </w:t>
+        <w:t xml:space="preserve">  14 Mar 2024 - Confirmed / sponsor 12pm noon EDT</w:t>
         <w:br/>
       </w:r>
       <w:r>
@@ -35,7 +35,7 @@
         <w:t xml:space="preserve">Award Amount: </w:t>
       </w:r>
       <w:r>
-        <w:t>$900,000 USD</w:t>
+        <w:t>$500,000 USD</w:t>
         <w:br/>
       </w:r>
       <w:r>
@@ -45,7 +45,7 @@
         <w:t xml:space="preserve">Eligibility: </w:t>
       </w:r>
       <w:r>
-        <w:t>Eligible faculty for the application should have one lead Principal Investigator (PI), who can be at the level of Professor, Head of Research, Associate Professor, or hold a similar position. Additionally, there should be at least one junior Co-PI, who can be an Instructor or Assistant Professor. The application is open to both US and international researchers. The requirement for MD or PhD is not mentioned in the text. Therefore, it can be assumed that it is not a specific requirement and faculty from any level can apply.</w:t>
+        <w:t>Any level faculty, MD or PhD not required.</w:t>
         <w:br/>
       </w:r>
       <w:r>
@@ -55,7 +55,7 @@
         <w:t xml:space="preserve">Program Goal: </w:t>
       </w:r>
       <w:r>
-        <w:t>Half of all Crohn's disease (CD) patients and approximately 8% of ulcerative colitis (UC) patients develop fibrotic strictures, leading to obstruction and severe consequences. Currently, there are no clinical solutions to prevent or treat fibrostenosis in patients with inflammatory bowel disease (IBD) except for surgery. The Crohn's &amp; Colitis Foundation and Takeda seek to fund studies on understanding and preventing fibrotic complications in IBD, focusing on pathophysiology, therapeutic potential, cell mechanisms, microbiome, and multidisciplinary approaches. Datasets and biosamples from diverse cohorts are preferred.</w:t>
+        <w:t>The COVID-19 pandemic sped up the use of digital health technologies (DHTs) in medical research, allowing for continued healthcare and clinical trials while reducing the spread of COVID-19. The PhRMA Foundation aims to enhance diversity in clinical trials and will invest in research on DHTs in underrepresented populations to improve FDA regulatory decision-making.</w:t>
         <w:br/>
       </w:r>
     </w:p>
@@ -68,7 +68,7 @@
         <w:hyperlink r:id="rId10">
           <w:r>
             <w:rPr/>
-            <w:t xml:space="preserve"> The Waterloo Foundation (TWF) | Child development fund - sleep</w:t>
+            <w:t xml:space="preserve"> Pharmaceutical Research and Manufacturers of America Foundation, Inc. (PhRMA Foundation) | Frontier Award (VA-HOR)</w:t>
           </w:r>
         </w:hyperlink>
       </w:r>
@@ -82,7 +82,7 @@
         <w:t xml:space="preserve">Due Date: </w:t>
       </w:r>
       <w:r>
-        <w:t xml:space="preserve">  02 Apr 2024 - Anticipated / sponsor Applications due midnight.</w:t>
+        <w:t xml:space="preserve">  21 Apr 2024 - Anticipated / sponsor 12:00 p.m. ET.</w:t>
         <w:br/>
       </w:r>
       <w:r>
@@ -92,7 +92,7 @@
         <w:t xml:space="preserve">Award Amount: </w:t>
       </w:r>
       <w:r>
-        <w:t>£65,000 GBP</w:t>
+        <w:t>$500,000 USD</w:t>
         <w:br/>
       </w:r>
       <w:r>
@@ -102,7 +102,7 @@
         <w:t xml:space="preserve">Eligibility: </w:t>
       </w:r>
       <w:r>
-        <w:t>The text does not mention any specific level of faculty eligibility. Therefore, the summary would be: Any level faculty. The text does not mention if an MD or PhD is required.</w:t>
+        <w:t>Any level faculty.</w:t>
         <w:br/>
       </w:r>
       <w:r>
@@ -112,7 +112,123 @@
         <w:t xml:space="preserve">Program Goal: </w:t>
       </w:r>
       <w:r>
-        <w:t>The Waterloo Foundation is accepting applications for its child development fund - sleep call. They are looking to fund research on the impact of sleep on child psychological outcomes. Researchers from any university can apply, but applications from the UK may be prioritized. PIs should have a PhD and projects that support junior researchers are encouraged. Grants range from £40,000 to £65,000 per project.</w:t>
+        <w:t>The Frontier Award is a new funding opportunity that seeks research proposals for empirical studies applying a value assessment framework to determine the value of health care interventions. Novel approaches to patient-centered value assessment are desired, especially those involving patient data, real-world data sources, or health preference evidence. Methodological advances without a patient-partnered data component will not be considered.</w:t>
+        <w:br/>
+      </w:r>
+    </w:p>
+    <w:p>
+      <w:r>
+        <w:rPr>
+          <w:b/>
+          <w:color w:val="0000FF"/>
+        </w:rPr>
+        <w:hyperlink r:id="rId11">
+          <w:r>
+            <w:rPr/>
+            <w:t xml:space="preserve"> Genentech</w:t>
+            <w:br/>
+            <w:t xml:space="preserve"> Roche | Health Equity and Diversity in STEM Innovation Fund</w:t>
+          </w:r>
+        </w:hyperlink>
+      </w:r>
+      <w:r>
+        <w:br/>
+      </w:r>
+      <w:r>
+        <w:rPr>
+          <w:b/>
+        </w:rPr>
+        <w:t xml:space="preserve">Due Date: </w:t>
+      </w:r>
+      <w:r>
+        <w:t xml:space="preserve">  10 Jun 2024 - Anticipated / sponsor 11:59PM Pacific Time</w:t>
+        <w:br/>
+      </w:r>
+      <w:r>
+        <w:rPr>
+          <w:b/>
+        </w:rPr>
+        <w:t xml:space="preserve">Award Amount: </w:t>
+      </w:r>
+      <w:r>
+        <w:t>$750,000 USD</w:t>
+        <w:br/>
+      </w:r>
+      <w:r>
+        <w:rPr>
+          <w:b/>
+        </w:rPr>
+        <w:t xml:space="preserve">Eligibility: </w:t>
+      </w:r>
+      <w:r>
+        <w:t>Any level faculty</w:t>
+        <w:br/>
+      </w:r>
+      <w:r>
+        <w:rPr>
+          <w:b/>
+        </w:rPr>
+        <w:t xml:space="preserve">Program Goal: </w:t>
+      </w:r>
+      <w:r>
+        <w:t>The Health Equity and Diversity in STEM Innovation Fund seeks proposals to address health equity and workforce diversity in STEM fields. Successful proposals will align with specific aims and outcomes to promote diversity and inclusion. The fund is focused on funding organizations and initiatives led by people of color.</w:t>
+        <w:br/>
+      </w:r>
+    </w:p>
+    <w:p>
+      <w:r>
+        <w:rPr>
+          <w:b/>
+          <w:color w:val="0000FF"/>
+        </w:rPr>
+        <w:hyperlink r:id="rId12">
+          <w:r>
+            <w:rPr/>
+            <w:t xml:space="preserve"> Moderna | Research Fellowship</w:t>
+          </w:r>
+        </w:hyperlink>
+      </w:r>
+      <w:r>
+        <w:br/>
+      </w:r>
+      <w:r>
+        <w:rPr>
+          <w:b/>
+        </w:rPr>
+        <w:t xml:space="preserve">Due Date: </w:t>
+      </w:r>
+      <w:r>
+        <w:t xml:space="preserve">  31 Jan 2024 - Anticipated / sponsor </w:t>
+        <w:br/>
+      </w:r>
+      <w:r>
+        <w:rPr>
+          <w:b/>
+        </w:rPr>
+        <w:t xml:space="preserve">Award Amount: </w:t>
+      </w:r>
+      <w:r>
+        <w:t>$175,000 USD</w:t>
+        <w:br/>
+      </w:r>
+      <w:r>
+        <w:rPr>
+          <w:b/>
+        </w:rPr>
+        <w:t xml:space="preserve">Eligibility: </w:t>
+      </w:r>
+      <w:r>
+        <w:t>Any level faculty.</w:t>
+        <w:br/>
+      </w:r>
+      <w:r>
+        <w:rPr>
+          <w:b/>
+        </w:rPr>
+        <w:t xml:space="preserve">Program Goal: </w:t>
+      </w:r>
+      <w:r>
+        <w:t>Moderna's Global Fellowship program supports research in therapeutic areas and mRNA technology, offering opportunities in various disciplines such as clinical medicine, basic research, epidemiology, pharmacology, and nursing. The program focuses on mRNA Science, Infectious Diseases, Immuno-Oncology, Personalized Cancer Vaccines, Rare Diseases, Cardiovascular Diseases, and Autoimmune Diseases.</w:t>
         <w:br/>
       </w:r>
     </w:p>

</xml_diff>

<commit_message>
sort the opportunities by due day
</commit_message>
<xml_diff>
--- a/output_word/formattedOutput.docx
+++ b/output_word/formattedOutput.docx
@@ -57,7 +57,7 @@
         <w:t xml:space="preserve">Eligibility: </w:t>
       </w:r>
       <w:r>
-        <w:t>Any level faculty.</w:t>
+        <w:t>Any level faculty. MD or PhD not mentioned.</w:t>
         <w:br/>
       </w:r>
       <w:r>
@@ -67,64 +67,7 @@
         <w:t xml:space="preserve">Program Goal: </w:t>
       </w:r>
       <w:r>
-        <w:t>The Breast Cancer Alliance offers the Young Investigator Grant to support early-career clinical doctors and research scientists in conducting independent breast cancer research projects.</w:t>
-        <w:br/>
-      </w:r>
-    </w:p>
-    <w:p>
-      <w:r>
-        <w:rPr>
-          <w:b/>
-          <w:color w:val="0000FF"/>
-        </w:rPr>
-        <w:hyperlink r:id="rId10">
-          <w:r>
-            <w:rPr/>
-            <w:t xml:space="preserve"> Terri Brodeur Breast Cancer Foundation (TBBCF) | Research Fellowship Grants</w:t>
-          </w:r>
-        </w:hyperlink>
-      </w:r>
-      <w:r>
-        <w:br/>
-      </w:r>
-      <w:r>
-        <w:rPr>
-          <w:b/>
-        </w:rPr>
-        <w:t xml:space="preserve">Due Date: </w:t>
-      </w:r>
-      <w:r>
-        <w:t xml:space="preserve">  22 Nov 2024 - Anticipated / sponsor </w:t>
-        <w:br/>
-      </w:r>
-      <w:r>
-        <w:rPr>
-          <w:b/>
-        </w:rPr>
-        <w:t xml:space="preserve">Award Amount: </w:t>
-      </w:r>
-      <w:r>
-        <w:t>$125,000 USD</w:t>
-        <w:br/>
-      </w:r>
-      <w:r>
-        <w:rPr>
-          <w:b/>
-        </w:rPr>
-        <w:t xml:space="preserve">Eligibility: </w:t>
-      </w:r>
-      <w:r>
-        <w:t>PhD, MD/PhD, and MD physician scientists at earlier stages of their careers are eligible for the fellowship in breast cancer research.</w:t>
-        <w:br/>
-      </w:r>
-      <w:r>
-        <w:rPr>
-          <w:b/>
-        </w:rPr>
-        <w:t xml:space="preserve">Program Goal: </w:t>
-      </w:r>
-      <w:r>
-        <w:t>The Terri Brodeur Breast Cancer Foundation is a nonprofit that funds breast cancer research and treatment. They promise to allocate all fundraising dollars to breast cancer science and offer grants for impactful research in this field.</w:t>
+        <w:t>Breast Cancer Alliance offers the Young Investigator Grant to support early-career clinical doctors and research scientists in breast cancer research, helping them advance their careers by funding independent research projects.</w:t>
         <w:br/>
       </w:r>
     </w:p>
@@ -161,7 +104,7 @@
         <w:t xml:space="preserve">Award Amount: </w:t>
       </w:r>
       <w:r>
-        <w:t>$100,000 USD.</w:t>
+        <w:t>$100,000 USD</w:t>
         <w:br/>
       </w:r>
       <w:r>
@@ -171,9 +114,7 @@
         <w:t xml:space="preserve">Eligibility: </w:t>
       </w:r>
       <w:r>
-        <w:t>Eligible faculty level: Clinical doctors and research scientists, including postdocs.</w:t>
-        <w:br/>
-        <w:t>MD or PhD requirement: Not mentioned.</w:t>
+        <w:t>Any level faculty, including clinical doctors and research scientists, are eligible for Exceptional Projects. There is no mention of the requirement for an MD or PhD.</w:t>
         <w:br/>
       </w:r>
       <w:r>
@@ -183,7 +124,64 @@
         <w:t xml:space="preserve">Program Goal: </w:t>
       </w:r>
       <w:r>
-        <w:t>The Breast Cancer Alliance aims to enhance survival rates and quality of life for those affected by breast cancer through prevention, detection, treatment, and cure. They invest in research, support fellowships, education, and screening for underserved populations. Relevant research areas include diagnosis, genetics, therapies, prevention, and clinical studies.</w:t>
+        <w:t>The Breast Cancer Alliance aims to enhance survival rates and quality of life for breast cancer patients through research, education, support, and screening. They focus on various areas of research related to breast cancer, including diagnosis, genetics, prevention, and therapies.</w:t>
+        <w:br/>
+      </w:r>
+    </w:p>
+    <w:p>
+      <w:r>
+        <w:rPr>
+          <w:b/>
+          <w:color w:val="0000FF"/>
+        </w:rPr>
+        <w:hyperlink r:id="rId10">
+          <w:r>
+            <w:rPr/>
+            <w:t xml:space="preserve"> Mark Foundation for Cancer Research | Emerging Leader Award</w:t>
+          </w:r>
+        </w:hyperlink>
+      </w:r>
+      <w:r>
+        <w:br/>
+      </w:r>
+      <w:r>
+        <w:rPr>
+          <w:b/>
+        </w:rPr>
+        <w:t xml:space="preserve">Due Date: </w:t>
+      </w:r>
+      <w:r>
+        <w:t xml:space="preserve">  01 May 2024 - Anticipated / sponsor 5 PM Eastern Time</w:t>
+        <w:br/>
+      </w:r>
+      <w:r>
+        <w:rPr>
+          <w:b/>
+        </w:rPr>
+        <w:t xml:space="preserve">Award Amount: </w:t>
+      </w:r>
+      <w:r>
+        <w:t>$750,000 USD</w:t>
+        <w:br/>
+      </w:r>
+      <w:r>
+        <w:rPr>
+          <w:b/>
+        </w:rPr>
+        <w:t xml:space="preserve">Eligibility: </w:t>
+      </w:r>
+      <w:r>
+        <w:t>Any level faculty is eligible. MD, PhD, or equivalent is required.</w:t>
+        <w:br/>
+      </w:r>
+      <w:r>
+        <w:rPr>
+          <w:b/>
+        </w:rPr>
+        <w:t xml:space="preserve">Program Goal: </w:t>
+      </w:r>
+      <w:r>
+        <w:t>The Mark Foundation Emerging Leader Awards provide support for innovative cancer research by early career investigators working on high-impact, high-risk projects.</w:t>
         <w:br/>
       </w:r>
     </w:p>
@@ -230,16 +228,10 @@
         <w:t xml:space="preserve">Eligibility: </w:t>
       </w:r>
       <w:r>
-        <w:t xml:space="preserve">Eligible faculty level: Individuals in the final years of mentored postdoctoral research training positions with no more than five years of total postdoctoral research experience at the time of Letter of Intent submission. Clinical fellows with the title instructor are also eligible as long as they are no more than 5 years into their training. </w:t>
+        <w:t xml:space="preserve">Eligible faculty level: Postdoctoral researchers in the final years of mentored postdoctoral research training positions with no more than five years of total postdoctoral research experience. Clinical fellows are also eligible as long as they are no more than five years into their training. </w:t>
         <w:br/>
         <w:br/>
-        <w:t xml:space="preserve">MD or PhD required: Must have a doctoral degree, including M.D., Ph.D., Dr.P.H., D.O., or equivalent. </w:t>
-        <w:br/>
-        <w:br/>
-        <w:t xml:space="preserve">If the applicant previously held an R-type award at any point, they are not eligible to apply for this award. </w:t>
-        <w:br/>
-        <w:br/>
-        <w:t>Any level faculty: May not hold any appointment designated as faculty (e.g., assistant professor, clinical assistant professor, faculty-level instructor, or equivalent).</w:t>
+        <w:t>MD or PhD requirement: Must have a doctoral degree, including M.D., Ph.D., Dr.P.H., D.O., or equivalent.</w:t>
         <w:br/>
       </w:r>
       <w:r>
@@ -249,7 +241,7 @@
         <w:t xml:space="preserve">Program Goal: </w:t>
       </w:r>
       <w:r>
-        <w:t>The Susan G. Komen grant offers funding for senior postdoctoral fellows and clinical fellows to launch their independent breast cancer research careers. The grant provides up to five years of funding in two phases, supporting mentored training and independent research. The research projects should be focused on breast cancer and align with Komen's goals and mission.</w:t>
+        <w:t>The Susan G. Komen grant supports senior postdoctoral and clinical fellows to launch their independent breast cancer research careers. It provides up to five years of funding in two phases, with Phase 1 supporting mentored training and Phase 2 supporting independent research. The projects must focus on breast cancer and align with Komen's research goals and mission.</w:t>
         <w:br/>
       </w:r>
     </w:p>
@@ -262,7 +254,7 @@
         <w:hyperlink r:id="rId12">
           <w:r>
             <w:rPr/>
-            <w:t xml:space="preserve"> Mark Foundation for Cancer Research | Emerging Leader Award</w:t>
+            <w:t xml:space="preserve"> Terri Brodeur Breast Cancer Foundation (TBBCF) | Research Fellowship Grants</w:t>
           </w:r>
         </w:hyperlink>
       </w:r>
@@ -276,7 +268,7 @@
         <w:t xml:space="preserve">Due Date: </w:t>
       </w:r>
       <w:r>
-        <w:t xml:space="preserve">  01 May 2024 - Anticipated / sponsor 5 PM Eastern Time</w:t>
+        <w:t xml:space="preserve">  22 Nov 2024 - Anticipated / sponsor </w:t>
         <w:br/>
       </w:r>
       <w:r>
@@ -286,7 +278,7 @@
         <w:t xml:space="preserve">Award Amount: </w:t>
       </w:r>
       <w:r>
-        <w:t>$750,000 USD</w:t>
+        <w:t>$125,000 USD</w:t>
         <w:br/>
       </w:r>
       <w:r>
@@ -296,7 +288,7 @@
         <w:t xml:space="preserve">Eligibility: </w:t>
       </w:r>
       <w:r>
-        <w:t>Any level faculty (MD, PhD, or equivalent) is eligible.</w:t>
+        <w:t>Any level faculty. Requires PhD, MD/PhD, or MD.</w:t>
         <w:br/>
       </w:r>
       <w:r>
@@ -306,7 +298,7 @@
         <w:t xml:space="preserve">Program Goal: </w:t>
       </w:r>
       <w:r>
-        <w:t>The Mark Foundation Emerging Leader Awards fund innovative cancer research by young leaders, supporting projects that are unique and high-risk.</w:t>
+        <w:t>The Terri Brodeur Breast Cancer Foundation funds breast cancer research and treatment options through its Grant Program, focusing on high impact therapeutic research areas.</w:t>
         <w:br/>
       </w:r>
     </w:p>

</xml_diff>